<commit_message>
updated doc, added new links
</commit_message>
<xml_diff>
--- a/Simulations.docx
+++ b/Simulations.docx
@@ -36,6 +36,138 @@
       <w:proofErr w:type="gramEnd"/>
       <w:r>
         <w:t xml:space="preserve"> magnetic simulators and circuit simulators we will investigate the requirements for such a device and build off of the knowledge gained last year. </w:t>
+      </w:r>
+    </w:p>
+    <w:p>
+      <w:pPr>
+        <w:pStyle w:val="Heading2"/>
+      </w:pPr>
+      <w:r>
+        <w:t>MOSFET vs. IGBT</w:t>
+      </w:r>
+    </w:p>
+    <w:p>
+      <w:r>
+        <w:t xml:space="preserve">MOSFET’s are resistive devices whereas IGBT’s have a semiconductor junction. This means that a </w:t>
+      </w:r>
+      <w:proofErr w:type="spellStart"/>
+      <w:r>
+        <w:t>mosfet</w:t>
+      </w:r>
+      <w:proofErr w:type="spellEnd"/>
+      <w:r>
+        <w:t xml:space="preserve"> will have a variable </w:t>
+      </w:r>
+      <w:proofErr w:type="spellStart"/>
+      <w:r>
+        <w:t>Vds</w:t>
+      </w:r>
+      <w:proofErr w:type="spellEnd"/>
+      <w:r>
+        <w:t xml:space="preserve"> depending on the current Id in its saturated state. An IGBT behaves more like a BJT with a relatively fixed voltage drop. Power losses in a FET are I^2*R whereas in the IGBT they are </w:t>
+      </w:r>
+      <w:proofErr w:type="spellStart"/>
+      <w:r>
+        <w:t>Vce</w:t>
+      </w:r>
+      <w:proofErr w:type="spellEnd"/>
+      <w:r>
+        <w:t xml:space="preserve">*I. </w:t>
+      </w:r>
+      <w:r>
+        <w:t xml:space="preserve">This makes IGBT’s better suited for high voltage applications </w:t>
+      </w:r>
+      <w:r>
+        <w:t xml:space="preserve"> </w:t>
+      </w:r>
+    </w:p>
+    <w:p>
+      <w:proofErr w:type="spellStart"/>
+      <w:r>
+        <w:t>Vcesat</w:t>
+      </w:r>
+      <w:proofErr w:type="spellEnd"/>
+      <w:r>
+        <w:t xml:space="preserve"> is the same thing for Transistors. </w:t>
+      </w:r>
+      <w:proofErr w:type="spellStart"/>
+      <w:r>
+        <w:t>Its</w:t>
+      </w:r>
+      <w:proofErr w:type="spellEnd"/>
+      <w:r>
+        <w:t xml:space="preserve"> the </w:t>
+      </w:r>
+      <w:proofErr w:type="spellStart"/>
+      <w:r>
+        <w:t>Vce</w:t>
+      </w:r>
+      <w:proofErr w:type="spellEnd"/>
+      <w:r>
+        <w:t xml:space="preserve">-Voltage that is reached as soon as the basis-current is high enough so that </w:t>
+      </w:r>
+      <w:proofErr w:type="spellStart"/>
+      <w:r>
+        <w:t>Vce</w:t>
+      </w:r>
+      <w:proofErr w:type="spellEnd"/>
+      <w:r>
+        <w:t xml:space="preserve"> will not decrease anymore. Your IGBT has a 2.5V </w:t>
+      </w:r>
+      <w:proofErr w:type="spellStart"/>
+      <w:r>
+        <w:t>Vcesat</w:t>
+      </w:r>
+      <w:proofErr w:type="spellEnd"/>
+      <w:r>
+        <w:t xml:space="preserve">. </w:t>
+      </w:r>
+      <w:proofErr w:type="gramStart"/>
+      <w:r>
+        <w:t>So</w:t>
+      </w:r>
+      <w:proofErr w:type="gramEnd"/>
+      <w:r>
+        <w:t xml:space="preserve"> it </w:t>
+      </w:r>
+      <w:proofErr w:type="spellStart"/>
+      <w:r>
+        <w:t>doesnt</w:t>
+      </w:r>
+      <w:proofErr w:type="spellEnd"/>
+      <w:r>
+        <w:t xml:space="preserve"> mater much, how much current you apply you will always measure the voltage around 2.5V. Sometimes less, (low current) </w:t>
+      </w:r>
+      <w:proofErr w:type="spellStart"/>
+      <w:r>
+        <w:t>somtimes</w:t>
+      </w:r>
+      <w:proofErr w:type="spellEnd"/>
+      <w:r>
+        <w:t xml:space="preserve"> more (high current)</w:t>
+      </w:r>
+    </w:p>
+    <w:p>
+      <w:r>
+        <w:t xml:space="preserve">The </w:t>
+      </w:r>
+      <w:proofErr w:type="spellStart"/>
+      <w:r>
+        <w:t>onyl</w:t>
+      </w:r>
+      <w:proofErr w:type="spellEnd"/>
+      <w:r>
+        <w:t xml:space="preserve"> thing is certain: by using IGBTs you waste 2-3V of your Battery-Voltage in your IGBT. This is </w:t>
+      </w:r>
+      <w:proofErr w:type="spellStart"/>
+      <w:proofErr w:type="gramStart"/>
+      <w:r>
+        <w:t>a</w:t>
+      </w:r>
+      <w:proofErr w:type="spellEnd"/>
+      <w:proofErr w:type="gramEnd"/>
+      <w:r>
+        <w:t xml:space="preserve"> expected loss &gt;10%. This will lower your effective Voltage at the coils -&gt; you need lower inductance -&gt; less turns -&gt; less force -&gt; less speed.</w:t>
       </w:r>
     </w:p>
     <w:p>
@@ -138,6 +270,7 @@
         <w:rPr>
           <w:noProof/>
         </w:rPr>
+        <w:lastRenderedPageBreak/>
         <w:drawing>
           <wp:inline distT="0" distB="0" distL="0" distR="0">
             <wp:extent cx="5943600" cy="2856865"/>
@@ -198,7 +331,6 @@
       </w:pPr>
       <w:proofErr w:type="gramStart"/>
       <w:r>
-        <w:lastRenderedPageBreak/>
         <w:t>It can be seen that the</w:t>
       </w:r>
       <w:proofErr w:type="gramEnd"/>
@@ -429,6 +561,7 @@
         <w:rPr>
           <w:noProof/>
         </w:rPr>
+        <w:lastRenderedPageBreak/>
         <w:drawing>
           <wp:inline distT="0" distB="0" distL="0" distR="0">
             <wp:extent cx="5943600" cy="2350770"/>
@@ -529,7 +662,6 @@
     </w:p>
     <w:p>
       <w:r>
-        <w:lastRenderedPageBreak/>
         <w:t>The effect of adding the diode is very clear</w:t>
       </w:r>
       <w:r>
@@ -576,6 +708,7 @@
         <w:rPr>
           <w:noProof/>
         </w:rPr>
+        <w:lastRenderedPageBreak/>
         <w:drawing>
           <wp:inline distT="0" distB="0" distL="0" distR="0">
             <wp:extent cx="5943600" cy="2013585"/>
@@ -1070,30 +1203,74 @@
       <w:r>
         <w:t>-</w:t>
       </w:r>
+      <w:r>
+        <w:t xml:space="preserve">term reliability of the Zener diode, we must select a diode rated to handle large surge currents of approximately 300 amps (max current of MOSFET) for a maximum of 1 </w:t>
+      </w:r>
+      <w:proofErr w:type="spellStart"/>
+      <w:r>
+        <w:t>ms.</w:t>
+      </w:r>
+      <w:proofErr w:type="spellEnd"/>
+      <w:r>
+        <w:t xml:space="preserve"> Fun fact they don’t make Zener diodes that can handle this kind of current </w:t>
+      </w:r>
+      <w:proofErr w:type="gramStart"/>
+      <w:r>
+        <w:t>LOL..</w:t>
+      </w:r>
+      <w:proofErr w:type="gramEnd"/>
+      <w:r>
+        <w:t xml:space="preserve"> </w:t>
+      </w:r>
+    </w:p>
+    <w:p>
+      <w:r>
+        <w:t>Trying TVS diodes now because they are rated for massive surge currents.</w:t>
+      </w:r>
+    </w:p>
+    <w:p>
+      <w:r>
+        <w:t xml:space="preserve">It was decided to use TVS (Transient Voltage Suppression) Diodes in place of standard Zener diodes since they are designed with high surge currents in mind. There are four main factors to consider when selecting a TVS diode. The reverse standoff voltage represents the voltage at which only 1 </w:t>
+      </w:r>
+      <w:proofErr w:type="spellStart"/>
+      <w:r>
+        <w:t>uA</w:t>
+      </w:r>
+      <w:proofErr w:type="spellEnd"/>
+      <w:r>
+        <w:t xml:space="preserve"> of current flows through the diode. The steady state voltage of the circuit should be below this threshold to avoid excessive power loss. The reverse breakdown voltage of the diode represents the voltage at which the diode starts conducting 1mA of current. This is the voltage where the diode begins clamping. The final factor is the maximum clamping voltage </w:t>
+      </w:r>
+      <w:proofErr w:type="spellStart"/>
+      <w:r>
+        <w:t>Vc</w:t>
+      </w:r>
+      <w:proofErr w:type="spellEnd"/>
+      <w:r>
+        <w:t xml:space="preserve"> which occurs at the peak clamping current the diode is rated for. This value needs to be below the breakdown voltage of the MOSFET at the peak clamping current. </w:t>
+      </w:r>
+    </w:p>
+    <w:p>
+      <w:r>
+        <w:t xml:space="preserve">To save on costs, two less expensive TVS diodes will be used together to meet the demands of the circuit. The diodes will be placed in series meaning that the standoff voltage must be greater than </w:t>
+      </w:r>
+      <w:proofErr w:type="spellStart"/>
+      <w:r>
+        <w:t>Vbat</w:t>
+      </w:r>
+      <w:proofErr w:type="spellEnd"/>
+      <w:r>
+        <w:t xml:space="preserve">/2, and the clamping voltage must be less than </w:t>
+      </w:r>
+      <w:proofErr w:type="spellStart"/>
+      <w:r>
+        <w:t>Vdsbreakdown</w:t>
+      </w:r>
+      <w:proofErr w:type="spellEnd"/>
+      <w:r>
+        <w:t>/2. The diodes are placed in series to ensure even conduction of current between the two diodes. If a parallel configuration was used, one diode may conduct most of the current as it has a slightly different Vbreakdown.</w:t>
+      </w:r>
       <w:bookmarkStart w:id="0" w:name="_GoBack"/>
       <w:bookmarkEnd w:id="0"/>
-      <w:r>
-        <w:t xml:space="preserve">term reliability of the Zener diode, we must select a diode rated to handle large surge currents of approximately 300 amps (max current of MOSFET) for a maximum of 1 </w:t>
-      </w:r>
-      <w:proofErr w:type="spellStart"/>
-      <w:r>
-        <w:t>ms.</w:t>
-      </w:r>
-      <w:proofErr w:type="spellEnd"/>
-      <w:r>
-        <w:t xml:space="preserve"> Fun fact they don’t make Zener diodes that can handle this kind of current </w:t>
-      </w:r>
-      <w:proofErr w:type="gramStart"/>
-      <w:r>
-        <w:t>LOL..</w:t>
-      </w:r>
-      <w:proofErr w:type="gramEnd"/>
-      <w:r>
-        <w:t xml:space="preserve"> </w:t>
-      </w:r>
-      <w:r>
-        <w:t>Trying TVS diodes now because they are rated for massive surge currents.</w:t>
-      </w:r>
     </w:p>
     <w:p/>
     <w:sectPr>
@@ -1978,7 +2155,7 @@
 </file>
 
 <file path=customXml/itemProps1.xml><?xml version="1.0" encoding="utf-8"?>
-<ds:datastoreItem xmlns:ds="http://schemas.openxmlformats.org/officeDocument/2006/customXml" ds:itemID="{70DB6348-C011-4581-9F81-07EEAD46C282}">
+<ds:datastoreItem xmlns:ds="http://schemas.openxmlformats.org/officeDocument/2006/customXml" ds:itemID="{A97856A1-20A1-4345-BFB5-98E850E3EEBC}">
   <ds:schemaRefs>
     <ds:schemaRef ds:uri="http://schemas.openxmlformats.org/officeDocument/2006/bibliography"/>
   </ds:schemaRefs>

</xml_diff>